<commit_message>
add download folder met al
</commit_message>
<xml_diff>
--- a/Documentatie/Verslag_Eindoefeningen.docx
+++ b/Documentatie/Verslag_Eindoefeningen.docx
@@ -1,6 +1,6 @@
 
 <file path=word/document.xml><?xml version="1.0" encoding="utf-8"?>
-<w:document xmlns:wpc="http://schemas.microsoft.com/office/word/2010/wordprocessingCanvas" xmlns:cx="http://schemas.microsoft.com/office/drawing/2014/chartex" xmlns:cx1="http://schemas.microsoft.com/office/drawing/2015/9/8/chartex" xmlns:cx2="http://schemas.microsoft.com/office/drawing/2015/10/21/chartex" xmlns:cx3="http://schemas.microsoft.com/office/drawing/2016/5/9/chartex" xmlns:cx4="http://schemas.microsoft.com/office/drawing/2016/5/10/chartex" xmlns:cx5="http://schemas.microsoft.com/office/drawing/2016/5/11/chartex" xmlns:cx6="http://schemas.microsoft.com/office/drawing/2016/5/12/chartex" xmlns:cx7="http://schemas.microsoft.com/office/drawing/2016/5/13/chartex" xmlns:cx8="http://schemas.microsoft.com/office/drawing/2016/5/14/chartex" xmlns:mc="http://schemas.openxmlformats.org/markup-compatibility/2006" xmlns:aink="http://schemas.microsoft.com/office/drawing/2016/ink" xmlns:am3d="http://schemas.microsoft.com/office/drawing/2017/model3d" xmlns:o="urn:schemas-microsoft-com:office:office" xmlns:r="http://schemas.openxmlformats.org/officeDocument/2006/relationships" xmlns:m="http://schemas.openxmlformats.org/officeDocument/2006/math" xmlns:v="urn:schemas-microsoft-com:vml" xmlns:wp14="http://schemas.microsoft.com/office/word/2010/wordprocessingDrawing" xmlns:wp="http://schemas.openxmlformats.org/drawingml/2006/wordprocessingDrawing" xmlns:w10="urn:schemas-microsoft-com:office:word" xmlns:w="http://schemas.openxmlformats.org/wordprocessingml/2006/main" xmlns:w14="http://schemas.microsoft.com/office/word/2010/wordml" xmlns:w15="http://schemas.microsoft.com/office/word/2012/wordml" xmlns:w16cid="http://schemas.microsoft.com/office/word/2016/wordml/cid" xmlns:w16se="http://schemas.microsoft.com/office/word/2015/wordml/symex" xmlns:wpg="http://schemas.microsoft.com/office/word/2010/wordprocessingGroup" xmlns:wpi="http://schemas.microsoft.com/office/word/2010/wordprocessingInk" xmlns:wne="http://schemas.microsoft.com/office/word/2006/wordml" xmlns:wps="http://schemas.microsoft.com/office/word/2010/wordprocessingShape" mc:Ignorable="w14 w15 w16se w16cid wp14">
+<w:document xmlns:wpc="http://schemas.microsoft.com/office/word/2010/wordprocessingCanvas" xmlns:cx="http://schemas.microsoft.com/office/drawing/2014/chartex" xmlns:mc="http://schemas.openxmlformats.org/markup-compatibility/2006" xmlns:o="urn:schemas-microsoft-com:office:office" xmlns:r="http://schemas.openxmlformats.org/officeDocument/2006/relationships" xmlns:m="http://schemas.openxmlformats.org/officeDocument/2006/math" xmlns:v="urn:schemas-microsoft-com:vml" xmlns:wp14="http://schemas.microsoft.com/office/word/2010/wordprocessingDrawing" xmlns:wp="http://schemas.openxmlformats.org/drawingml/2006/wordprocessingDrawing" xmlns:w10="urn:schemas-microsoft-com:office:word" xmlns:w="http://schemas.openxmlformats.org/wordprocessingml/2006/main" xmlns:w14="http://schemas.microsoft.com/office/word/2010/wordml" xmlns:w15="http://schemas.microsoft.com/office/word/2012/wordml" xmlns:w16se="http://schemas.microsoft.com/office/word/2015/wordml/symex" xmlns:wpg="http://schemas.microsoft.com/office/word/2010/wordprocessingGroup" xmlns:wpi="http://schemas.microsoft.com/office/word/2010/wordprocessingInk" xmlns:wne="http://schemas.microsoft.com/office/word/2006/wordml" xmlns:wps="http://schemas.microsoft.com/office/word/2010/wordprocessingShape" mc:Ignorable="w14 w15 w16se wp14">
   <w:body>
     <w:bookmarkStart w:id="0" w:name="_Hlk27737924" w:displacedByCustomXml="next"/>
     <w:bookmarkEnd w:id="0" w:displacedByCustomXml="next"/>
@@ -303,7 +303,25 @@
                         <w:sz w:val="28"/>
                         <w:szCs w:val="28"/>
                       </w:rPr>
-                      <w:t xml:space="preserve">Christiaan Prévot, Dennis </w:t>
+                      <w:t xml:space="preserve">Christiaan </w:t>
+                    </w:r>
+                    <w:proofErr w:type="spellStart"/>
+                    <w:r>
+                      <w:rPr>
+                        <w:color w:val="4472C4" w:themeColor="accent1"/>
+                        <w:sz w:val="28"/>
+                        <w:szCs w:val="28"/>
+                      </w:rPr>
+                      <w:t>Prévot</w:t>
+                    </w:r>
+                    <w:proofErr w:type="spellEnd"/>
+                    <w:r>
+                      <w:rPr>
+                        <w:color w:val="4472C4" w:themeColor="accent1"/>
+                        <w:sz w:val="28"/>
+                        <w:szCs w:val="28"/>
+                      </w:rPr>
+                      <w:t xml:space="preserve">, Dennis </w:t>
                     </w:r>
                     <w:proofErr w:type="spellStart"/>
                     <w:r>
@@ -321,18 +339,8 @@
                         <w:sz w:val="28"/>
                         <w:szCs w:val="28"/>
                       </w:rPr>
-                      <w:t xml:space="preserve">, Kristof </w:t>
+                      <w:t>, Kristof Heulsen</w:t>
                     </w:r>
-                    <w:proofErr w:type="spellStart"/>
-                    <w:r>
-                      <w:rPr>
-                        <w:color w:val="4472C4" w:themeColor="accent1"/>
-                        <w:sz w:val="28"/>
-                        <w:szCs w:val="28"/>
-                      </w:rPr>
-                      <w:t>Heulsen</w:t>
-                    </w:r>
-                    <w:proofErr w:type="spellEnd"/>
                   </w:p>
                 </w:sdtContent>
               </w:sdt>
@@ -697,17 +705,7 @@
           <w:sz w:val="24"/>
           <w:szCs w:val="24"/>
         </w:rPr>
-        <w:t>https://github.com/ultratronics/smart_s</w:t>
-      </w:r>
-      <w:bookmarkStart w:id="1" w:name="_GoBack"/>
-      <w:bookmarkEnd w:id="1"/>
-      <w:r>
-        <w:rPr>
-          <w:rFonts w:ascii="Calibri" w:eastAsia="Calibri" w:hAnsi="Calibri" w:cs="Calibri"/>
-          <w:sz w:val="24"/>
-          <w:szCs w:val="24"/>
-        </w:rPr>
-        <w:t>ystems_eindoefening?fbclid=IwAR2Y_BTy7itvyAxPCPPQBdXOBY4JYhO43q9HgJHpkZ5GafjNo_9Ic2lcQvY</w:t>
+        <w:t>https://github.com/ultratronics/smart_systems_eindoefening?fbclid=IwAR2Y_BTy7itvyAxPCPPQBdXOBY4JYhO43q9HgJHpkZ5GafjNo_9Ic2lcQvY</w:t>
       </w:r>
     </w:p>
     <w:p>
@@ -943,7 +941,18 @@
           <w:szCs w:val="24"/>
           <w:lang w:val="en-GB"/>
         </w:rPr>
-        <w:t xml:space="preserve">pip install --upgrade </w:t>
+        <w:t>pi</w:t>
+      </w:r>
+      <w:bookmarkStart w:id="1" w:name="_GoBack"/>
+      <w:bookmarkEnd w:id="1"/>
+      <w:r>
+        <w:rPr>
+          <w:rFonts w:ascii="Calibri" w:eastAsia="Calibri" w:hAnsi="Calibri" w:cs="Calibri"/>
+          <w:sz w:val="24"/>
+          <w:szCs w:val="24"/>
+          <w:lang w:val="en-GB"/>
+        </w:rPr>
+        <w:t xml:space="preserve">p install --upgrade </w:t>
       </w:r>
       <w:proofErr w:type="spellStart"/>
       <w:r>
@@ -996,8 +1005,10 @@
         <w:spacing w:after="0" w:line="257" w:lineRule="auto"/>
         <w:rPr>
           <w:rFonts w:ascii="Calibri" w:eastAsia="Calibri" w:hAnsi="Calibri" w:cs="Calibri"/>
-          <w:sz w:val="24"/>
-          <w:szCs w:val="24"/>
+          <w:color w:val="0563C1" w:themeColor="hyperlink"/>
+          <w:sz w:val="24"/>
+          <w:szCs w:val="24"/>
+          <w:u w:val="single"/>
           <w:lang w:val="en-GB"/>
         </w:rPr>
       </w:pPr>
@@ -1021,7 +1032,7 @@
         </w:rPr>
         <w:t xml:space="preserve"> run </w:t>
       </w:r>
-      <w:hyperlink r:id="rId8">
+      <w:hyperlink r:id="rId8" w:history="1">
         <w:r>
           <w:rPr>
             <w:rStyle w:val="Hyperlink"/>
@@ -1033,6 +1044,29 @@
           <w:t>https://raw.githubusercontent.com/streamlit/demo-self-driving/master/app.py</w:t>
         </w:r>
       </w:hyperlink>
+    </w:p>
+    <w:p>
+      <w:pPr>
+        <w:rPr>
+          <w:rFonts w:ascii="Calibri" w:eastAsia="Calibri" w:hAnsi="Calibri" w:cs="Calibri"/>
+          <w:color w:val="0563C1" w:themeColor="hyperlink"/>
+          <w:sz w:val="24"/>
+          <w:szCs w:val="24"/>
+          <w:u w:val="single"/>
+          <w:lang w:val="en-GB"/>
+        </w:rPr>
+      </w:pPr>
+      <w:r>
+        <w:rPr>
+          <w:rFonts w:ascii="Calibri" w:eastAsia="Calibri" w:hAnsi="Calibri" w:cs="Calibri"/>
+          <w:color w:val="0563C1" w:themeColor="hyperlink"/>
+          <w:sz w:val="24"/>
+          <w:szCs w:val="24"/>
+          <w:u w:val="single"/>
+          <w:lang w:val="en-GB"/>
+        </w:rPr>
+        <w:br w:type="page"/>
+      </w:r>
     </w:p>
     <w:p>
       <w:pPr>
@@ -1459,6 +1493,19 @@
     </w:p>
     <w:p>
       <w:pPr>
+        <w:rPr>
+          <w:lang w:val="en-GB"/>
+        </w:rPr>
+      </w:pPr>
+      <w:r>
+        <w:rPr>
+          <w:lang w:val="en-GB"/>
+        </w:rPr>
+        <w:br w:type="page"/>
+      </w:r>
+    </w:p>
+    <w:p>
+      <w:pPr>
         <w:ind w:left="360"/>
         <w:rPr>
           <w:color w:val="24292E"/>
@@ -1867,7 +1914,6 @@
           <w:ilvl w:val="0"/>
           <w:numId w:val="8"/>
         </w:numPr>
-        <w:spacing w:line="257" w:lineRule="auto"/>
         <w:rPr>
           <w:rFonts w:ascii="Calibri" w:eastAsia="Calibri" w:hAnsi="Calibri" w:cs="Calibri"/>
           <w:sz w:val="24"/>
@@ -1876,10 +1922,18 @@
       </w:pPr>
       <w:r>
         <w:rPr>
+          <w:sz w:val="28"/>
+          <w:szCs w:val="28"/>
+        </w:rPr>
+        <w:br w:type="page"/>
+      </w:r>
+      <w:r>
+        <w:rPr>
           <w:rFonts w:ascii="Calibri" w:eastAsia="Calibri" w:hAnsi="Calibri" w:cs="Calibri"/>
           <w:sz w:val="24"/>
           <w:szCs w:val="24"/>
         </w:rPr>
+        <w:lastRenderedPageBreak/>
         <w:t>Snij de laatste commando’s weg uit de file.</w:t>
       </w:r>
     </w:p>
@@ -1902,7 +1956,6 @@
           <w:sz w:val="24"/>
           <w:szCs w:val="24"/>
         </w:rPr>
-        <w:lastRenderedPageBreak/>
         <w:t xml:space="preserve">Linux commando’s: Deze werken dus niet standaard op </w:t>
       </w:r>
       <w:proofErr w:type="spellStart"/>
@@ -2129,14 +2182,6 @@
           </wp:inline>
         </w:drawing>
       </w:r>
-      <w:r>
-        <w:rPr>
-          <w:rFonts w:ascii="Calibri" w:eastAsia="Calibri" w:hAnsi="Calibri" w:cs="Calibri"/>
-          <w:sz w:val="28"/>
-          <w:szCs w:val="28"/>
-        </w:rPr>
-        <w:br w:type="page"/>
-      </w:r>
     </w:p>
     <w:p>
       <w:pPr>
@@ -2157,7 +2202,6 @@
           <w:sz w:val="24"/>
           <w:szCs w:val="24"/>
         </w:rPr>
-        <w:lastRenderedPageBreak/>
         <w:t xml:space="preserve">Push nu de hele map naar </w:t>
       </w:r>
       <w:proofErr w:type="spellStart"/>
@@ -2262,11 +2306,19 @@
       </w:pPr>
     </w:p>
     <w:p/>
+    <w:p/>
+    <w:p/>
+    <w:p>
+      <w:r>
+        <w:br w:type="page"/>
+      </w:r>
+    </w:p>
     <w:p>
       <w:pPr>
         <w:pStyle w:val="Kop1"/>
       </w:pPr>
       <w:r>
+        <w:lastRenderedPageBreak/>
         <w:t>Uitleg eigen applicaties</w:t>
       </w:r>
       <w:r>
@@ -2465,7 +2517,7 @@
               </wp:anchor>
             </w:drawing>
           </mc:Choice>
-          <mc:Fallback>
+          <mc:Fallback xmlns:w16cid="http://schemas.microsoft.com/office/word/2016/wordml/cid" xmlns:am3d="http://schemas.microsoft.com/office/drawing/2017/model3d" xmlns:aink="http://schemas.microsoft.com/office/drawing/2016/ink" xmlns:cx8="http://schemas.microsoft.com/office/drawing/2016/5/14/chartex" xmlns:cx7="http://schemas.microsoft.com/office/drawing/2016/5/13/chartex" xmlns:cx6="http://schemas.microsoft.com/office/drawing/2016/5/12/chartex" xmlns:cx5="http://schemas.microsoft.com/office/drawing/2016/5/11/chartex" xmlns:cx4="http://schemas.microsoft.com/office/drawing/2016/5/10/chartex" xmlns:cx3="http://schemas.microsoft.com/office/drawing/2016/5/9/chartex" xmlns:cx2="http://schemas.microsoft.com/office/drawing/2015/10/21/chartex" xmlns:cx1="http://schemas.microsoft.com/office/drawing/2015/9/8/chartex">
             <w:pict>
               <v:shapetype w14:anchorId="7ECF0227" id="_x0000_t84" coordsize="21600,21600" o:spt="84" adj="2700" path="m,l,21600r21600,l21600,xem@0@0nfl@0@2@1@2@1@0xem,nfl@0@0em,21600nfl@0@2em21600,21600nfl@1@2em21600,nfl@1@0e">
                 <v:stroke joinstyle="miter"/>
@@ -2611,7 +2663,6 @@
           <w:noProof/>
           <w:lang w:eastAsia="nl-BE"/>
         </w:rPr>
-        <w:lastRenderedPageBreak/>
         <mc:AlternateContent>
           <mc:Choice Requires="wpg">
             <w:drawing>
@@ -2738,7 +2789,7 @@
               </wp:anchor>
             </w:drawing>
           </mc:Choice>
-          <mc:Fallback>
+          <mc:Fallback xmlns:w16cid="http://schemas.microsoft.com/office/word/2016/wordml/cid" xmlns:am3d="http://schemas.microsoft.com/office/drawing/2017/model3d" xmlns:aink="http://schemas.microsoft.com/office/drawing/2016/ink" xmlns:cx8="http://schemas.microsoft.com/office/drawing/2016/5/14/chartex" xmlns:cx7="http://schemas.microsoft.com/office/drawing/2016/5/13/chartex" xmlns:cx6="http://schemas.microsoft.com/office/drawing/2016/5/12/chartex" xmlns:cx5="http://schemas.microsoft.com/office/drawing/2016/5/11/chartex" xmlns:cx4="http://schemas.microsoft.com/office/drawing/2016/5/10/chartex" xmlns:cx3="http://schemas.microsoft.com/office/drawing/2016/5/9/chartex" xmlns:cx2="http://schemas.microsoft.com/office/drawing/2015/10/21/chartex" xmlns:cx1="http://schemas.microsoft.com/office/drawing/2015/9/8/chartex">
             <w:pict>
               <v:group w14:anchorId="18EFA6F5" id="Groep 17" o:spid="_x0000_s1026" style="position:absolute;margin-left:122.6pt;margin-top:3.35pt;width:16.3pt;height:10.1pt;z-index:251663360;mso-width-relative:margin;mso-height-relative:margin" coordsize="403543,208197" o:gfxdata="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">
                 <v:shapetype id="_x0000_t5" coordsize="21600,21600" o:spt="5" adj="10800" path="m@0,l,21600r21600,xe">
@@ -3098,6 +3149,7 @@
           <w:sz w:val="24"/>
           <w:lang w:eastAsia="nl-BE"/>
         </w:rPr>
+        <w:lastRenderedPageBreak/>
         <w:drawing>
           <wp:inline distT="0" distB="0" distL="0" distR="0" wp14:anchorId="7298DD9E" wp14:editId="43FA59D4">
             <wp:extent cx="2508089" cy="1836751"/>
@@ -3535,7 +3587,7 @@
               </wp:anchor>
             </w:drawing>
           </mc:Choice>
-          <mc:Fallback>
+          <mc:Fallback xmlns:w16cid="http://schemas.microsoft.com/office/word/2016/wordml/cid" xmlns:am3d="http://schemas.microsoft.com/office/drawing/2017/model3d" xmlns:aink="http://schemas.microsoft.com/office/drawing/2016/ink" xmlns:cx8="http://schemas.microsoft.com/office/drawing/2016/5/14/chartex" xmlns:cx7="http://schemas.microsoft.com/office/drawing/2016/5/13/chartex" xmlns:cx6="http://schemas.microsoft.com/office/drawing/2016/5/12/chartex" xmlns:cx5="http://schemas.microsoft.com/office/drawing/2016/5/11/chartex" xmlns:cx4="http://schemas.microsoft.com/office/drawing/2016/5/10/chartex" xmlns:cx3="http://schemas.microsoft.com/office/drawing/2016/5/9/chartex" xmlns:cx2="http://schemas.microsoft.com/office/drawing/2015/10/21/chartex" xmlns:cx1="http://schemas.microsoft.com/office/drawing/2015/9/8/chartex">
             <w:pict>
               <v:shape w14:anchorId="3A79566A" id="Schuine rand 26" o:spid="_x0000_s1026" type="#_x0000_t84" style="position:absolute;margin-left:235.95pt;margin-top:113.2pt;width:109.55pt;height:15.05pt;z-index:251665408;visibility:visible;mso-wrap-style:square;mso-wrap-distance-left:9pt;mso-wrap-distance-top:0;mso-wrap-distance-right:9pt;mso-wrap-distance-bottom:0;mso-position-horizontal:absolute;mso-position-horizontal-relative:text;mso-position-vertical:absolute;mso-position-vertical-relative:text;v-text-anchor:middle" o:gfxdata="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" filled="f" strokecolor="red" strokeweight="1pt"/>
             </w:pict>
@@ -3591,6 +3643,12 @@
       </w:r>
     </w:p>
     <w:p/>
+    <w:p/>
+    <w:p>
+      <w:r>
+        <w:br w:type="page"/>
+      </w:r>
+    </w:p>
     <w:p>
       <w:pPr>
         <w:pStyle w:val="Lijstalinea"/>
@@ -3610,6 +3668,7 @@
           <w:sz w:val="24"/>
           <w:szCs w:val="24"/>
         </w:rPr>
+        <w:lastRenderedPageBreak/>
         <w:t xml:space="preserve">De notebook gaat open in een internet </w:t>
       </w:r>
       <w:proofErr w:type="spellStart"/>
@@ -3788,7 +3847,7 @@
               </wp:anchor>
             </w:drawing>
           </mc:Choice>
-          <mc:Fallback>
+          <mc:Fallback xmlns:w16cid="http://schemas.microsoft.com/office/word/2016/wordml/cid" xmlns:am3d="http://schemas.microsoft.com/office/drawing/2017/model3d" xmlns:aink="http://schemas.microsoft.com/office/drawing/2016/ink" xmlns:cx8="http://schemas.microsoft.com/office/drawing/2016/5/14/chartex" xmlns:cx7="http://schemas.microsoft.com/office/drawing/2016/5/13/chartex" xmlns:cx6="http://schemas.microsoft.com/office/drawing/2016/5/12/chartex" xmlns:cx5="http://schemas.microsoft.com/office/drawing/2016/5/11/chartex" xmlns:cx4="http://schemas.microsoft.com/office/drawing/2016/5/10/chartex" xmlns:cx3="http://schemas.microsoft.com/office/drawing/2016/5/9/chartex" xmlns:cx2="http://schemas.microsoft.com/office/drawing/2015/10/21/chartex" xmlns:cx1="http://schemas.microsoft.com/office/drawing/2015/9/8/chartex">
             <w:pict>
               <v:group w14:anchorId="34B395FF" id="Groep 30" o:spid="_x0000_s1026" style="position:absolute;margin-left:126.15pt;margin-top:3.35pt;width:16.3pt;height:10.1pt;z-index:251667456;mso-width-relative:margin;mso-height-relative:margin" coordsize="403543,208197" o:gfxdata="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">
                 <v:shapetype id="_x0000_t5" coordsize="21600,21600" o:spt="5" adj="10800" path="m@0,l,21600r21600,xe">
@@ -4095,7 +4154,6 @@
           <w:szCs w:val="24"/>
           <w:lang w:eastAsia="nl-BE"/>
         </w:rPr>
-        <w:lastRenderedPageBreak/>
         <w:drawing>
           <wp:inline distT="0" distB="0" distL="0" distR="0" wp14:anchorId="2655FAE9" wp14:editId="39C7D955">
             <wp:extent cx="3595161" cy="2647784"/>
@@ -4404,6 +4462,7 @@
       <w:r>
         <w:rPr>
           <w:noProof/>
+          <w:lang w:eastAsia="nl-BE"/>
         </w:rPr>
         <w:drawing>
           <wp:inline distT="0" distB="0" distL="0" distR="0" wp14:anchorId="61FF9E2C" wp14:editId="2663DBA6">
@@ -4507,6 +4566,7 @@
       <w:r>
         <w:rPr>
           <w:noProof/>
+          <w:lang w:eastAsia="nl-BE"/>
         </w:rPr>
         <w:drawing>
           <wp:inline distT="0" distB="0" distL="0" distR="0" wp14:anchorId="40CC4FD0" wp14:editId="2EFFBB01">
@@ -4569,6 +4629,7 @@
       <w:r>
         <w:rPr>
           <w:noProof/>
+          <w:lang w:eastAsia="nl-BE"/>
         </w:rPr>
         <w:drawing>
           <wp:inline distT="0" distB="0" distL="0" distR="0" wp14:anchorId="107134E4" wp14:editId="4F888BA3">
@@ -4666,6 +4727,7 @@
       <w:r>
         <w:rPr>
           <w:noProof/>
+          <w:lang w:eastAsia="nl-BE"/>
         </w:rPr>
         <w:drawing>
           <wp:inline distT="0" distB="0" distL="0" distR="0" wp14:anchorId="6E372A78" wp14:editId="692062CB">
@@ -4716,6 +4778,13 @@
           </wp:inline>
         </w:drawing>
       </w:r>
+    </w:p>
+    <w:p>
+      <w:pPr>
+        <w:rPr>
+          <w:sz w:val="24"/>
+        </w:rPr>
+      </w:pPr>
     </w:p>
     <w:p>
       <w:pPr>
@@ -4919,7 +4988,7 @@
               </wp:anchor>
             </w:drawing>
           </mc:Choice>
-          <mc:Fallback>
+          <mc:Fallback xmlns:w16cid="http://schemas.microsoft.com/office/word/2016/wordml/cid" xmlns:am3d="http://schemas.microsoft.com/office/drawing/2017/model3d" xmlns:aink="http://schemas.microsoft.com/office/drawing/2016/ink" xmlns:cx8="http://schemas.microsoft.com/office/drawing/2016/5/14/chartex" xmlns:cx7="http://schemas.microsoft.com/office/drawing/2016/5/13/chartex" xmlns:cx6="http://schemas.microsoft.com/office/drawing/2016/5/12/chartex" xmlns:cx5="http://schemas.microsoft.com/office/drawing/2016/5/11/chartex" xmlns:cx4="http://schemas.microsoft.com/office/drawing/2016/5/10/chartex" xmlns:cx3="http://schemas.microsoft.com/office/drawing/2016/5/9/chartex" xmlns:cx2="http://schemas.microsoft.com/office/drawing/2015/10/21/chartex" xmlns:cx1="http://schemas.microsoft.com/office/drawing/2015/9/8/chartex">
             <w:pict>
               <v:shapetype w14:anchorId="27E26531" id="_x0000_t84" coordsize="21600,21600" o:spt="84" adj="2700" path="m,l,21600r21600,l21600,xem@0@0nfl@0@2@1@2@1@0xem,nfl@0@0em,21600nfl@0@2em21600,21600nfl@1@2em21600,nfl@1@0e">
                 <v:stroke joinstyle="miter"/>
@@ -5191,7 +5260,7 @@
               </wp:anchor>
             </w:drawing>
           </mc:Choice>
-          <mc:Fallback>
+          <mc:Fallback xmlns:w16cid="http://schemas.microsoft.com/office/word/2016/wordml/cid" xmlns:am3d="http://schemas.microsoft.com/office/drawing/2017/model3d" xmlns:aink="http://schemas.microsoft.com/office/drawing/2016/ink" xmlns:cx8="http://schemas.microsoft.com/office/drawing/2016/5/14/chartex" xmlns:cx7="http://schemas.microsoft.com/office/drawing/2016/5/13/chartex" xmlns:cx6="http://schemas.microsoft.com/office/drawing/2016/5/12/chartex" xmlns:cx5="http://schemas.microsoft.com/office/drawing/2016/5/11/chartex" xmlns:cx4="http://schemas.microsoft.com/office/drawing/2016/5/10/chartex" xmlns:cx3="http://schemas.microsoft.com/office/drawing/2016/5/9/chartex" xmlns:cx2="http://schemas.microsoft.com/office/drawing/2015/10/21/chartex" xmlns:cx1="http://schemas.microsoft.com/office/drawing/2015/9/8/chartex">
             <w:pict>
               <v:group w14:anchorId="1A1D583E" id="Groep 15" o:spid="_x0000_s1026" style="position:absolute;margin-left:126.15pt;margin-top:3.35pt;width:16.3pt;height:10.1pt;z-index:251670528;mso-width-relative:margin;mso-height-relative:margin" coordsize="403543,208197" o:gfxdata="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">
                 <v:shape id="Gelijkbenige driehoek 16" o:spid="_x0000_s1027" type="#_x0000_t5" style="position:absolute;left:-5439;top:5439;width:208197;height:197319;rotation:90;visibility:visible;mso-wrap-style:square;v-text-anchor:middle" o:gfxdata="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" fillcolor="black [3213]" strokecolor="black [3213]" strokeweight="1pt"/>
@@ -5309,6 +5378,21 @@
           <w:szCs w:val="24"/>
         </w:rPr>
         <w:t xml:space="preserve"> file zit.</w:t>
+      </w:r>
+    </w:p>
+    <w:p>
+      <w:pPr>
+        <w:rPr>
+          <w:sz w:val="24"/>
+          <w:szCs w:val="24"/>
+        </w:rPr>
+      </w:pPr>
+      <w:r>
+        <w:rPr>
+          <w:sz w:val="24"/>
+          <w:szCs w:val="24"/>
+        </w:rPr>
+        <w:br w:type="page"/>
       </w:r>
     </w:p>
     <w:p>
@@ -5903,14 +5987,23 @@
     </w:p>
     <w:p>
       <w:pPr>
+        <w:rPr>
+          <w:rFonts w:asciiTheme="majorHAnsi" w:eastAsiaTheme="majorEastAsia" w:hAnsiTheme="majorHAnsi" w:cstheme="majorBidi"/>
+          <w:color w:val="1F3763" w:themeColor="accent1" w:themeShade="7F"/>
+          <w:sz w:val="24"/>
+          <w:szCs w:val="24"/>
+        </w:rPr>
+      </w:pPr>
+      <w:r>
+        <w:br w:type="page"/>
+      </w:r>
+    </w:p>
+    <w:p>
+      <w:pPr>
         <w:pStyle w:val="Kop3"/>
       </w:pPr>
-    </w:p>
-    <w:p>
-      <w:pPr>
-        <w:pStyle w:val="Kop3"/>
-      </w:pPr>
-      <w:r>
+      <w:r>
+        <w:lastRenderedPageBreak/>
         <w:t xml:space="preserve">De </w:t>
       </w:r>
       <w:proofErr w:type="spellStart"/>
@@ -5949,7 +6042,6 @@
           <w:noProof/>
           <w:lang w:eastAsia="nl-BE"/>
         </w:rPr>
-        <w:lastRenderedPageBreak/>
         <w:drawing>
           <wp:inline distT="0" distB="0" distL="0" distR="0" wp14:anchorId="4A87E338" wp14:editId="6BD28BB9">
             <wp:extent cx="3390900" cy="463462"/>
@@ -6152,9 +6244,10 @@
       </w:r>
     </w:p>
     <w:p>
-      <w:r>
-        <w:br w:type="page"/>
-      </w:r>
+      <w:pPr>
+        <w:pStyle w:val="Geenafstand"/>
+        <w:ind w:left="720"/>
+      </w:pPr>
     </w:p>
     <w:p>
       <w:pPr>
@@ -6165,7 +6258,6 @@
         </w:numPr>
       </w:pPr>
       <w:r>
-        <w:lastRenderedPageBreak/>
         <w:t>Je kan ook select boxen aanmaken om bepaalde elementen weer te geven op grafieken of tabellen.</w:t>
       </w:r>
     </w:p>
@@ -6279,6 +6371,11 @@
       </w:r>
     </w:p>
     <w:p>
+      <w:r>
+        <w:br w:type="page"/>
+      </w:r>
+    </w:p>
+    <w:p>
       <w:pPr>
         <w:pStyle w:val="Geenafstand"/>
         <w:ind w:left="720"/>
@@ -6288,6 +6385,7 @@
           <w:noProof/>
           <w:lang w:eastAsia="nl-BE"/>
         </w:rPr>
+        <w:lastRenderedPageBreak/>
         <w:drawing>
           <wp:inline distT="0" distB="0" distL="0" distR="0" wp14:anchorId="3F12E068" wp14:editId="44069DCD">
             <wp:extent cx="3992880" cy="1265820"/>
@@ -6325,11 +6423,7 @@
         </w:drawing>
       </w:r>
     </w:p>
-    <w:p>
-      <w:r>
-        <w:br w:type="page"/>
-      </w:r>
-    </w:p>
+    <w:p/>
     <w:p>
       <w:pPr>
         <w:pStyle w:val="Geenafstand"/>
@@ -6339,7 +6433,6 @@
         </w:numPr>
       </w:pPr>
       <w:r>
-        <w:lastRenderedPageBreak/>
         <w:t>Met deze sel</w:t>
       </w:r>
       <w:r>
@@ -6605,7 +6698,25 @@
         <w:pStyle w:val="Geenafstand"/>
         <w:ind w:left="720"/>
       </w:pPr>
-      <w:r>
+    </w:p>
+    <w:p>
+      <w:pPr>
+        <w:pStyle w:val="Geenafstand"/>
+        <w:ind w:left="720"/>
+      </w:pPr>
+    </w:p>
+    <w:p>
+      <w:r>
+        <w:br w:type="page"/>
+      </w:r>
+    </w:p>
+    <w:p>
+      <w:pPr>
+        <w:pStyle w:val="Geenafstand"/>
+        <w:ind w:left="720"/>
+      </w:pPr>
+      <w:r>
+        <w:lastRenderedPageBreak/>
         <w:t>Output:</w:t>
       </w:r>
     </w:p>
@@ -6667,9 +6778,9 @@
           <w:lang w:eastAsia="nl-BE"/>
         </w:rPr>
         <w:drawing>
-          <wp:inline distT="0" distB="0" distL="0" distR="0" wp14:anchorId="1FD98359" wp14:editId="568C189A">
-            <wp:extent cx="4335780" cy="1678490"/>
-            <wp:effectExtent l="0" t="0" r="7620" b="0"/>
+          <wp:inline distT="0" distB="0" distL="0" distR="0" wp14:anchorId="1FD98359" wp14:editId="2D9B8485">
+            <wp:extent cx="3604260" cy="1395300"/>
+            <wp:effectExtent l="0" t="0" r="0" b="0"/>
             <wp:docPr id="48" name="Afbeelding 48"/>
             <wp:cNvGraphicFramePr>
               <a:graphicFrameLocks xmlns:a="http://schemas.openxmlformats.org/drawingml/2006/main" noChangeAspect="1"/>
@@ -6690,7 +6801,7 @@
                   <pic:spPr>
                     <a:xfrm>
                       <a:off x="0" y="0"/>
-                      <a:ext cx="4338668" cy="1679608"/>
+                      <a:ext cx="3613225" cy="1398771"/>
                     </a:xfrm>
                     <a:prstGeom prst="rect">
                       <a:avLst/>
@@ -6712,7 +6823,6 @@
         </w:numPr>
       </w:pPr>
       <w:r>
-        <w:lastRenderedPageBreak/>
         <w:t xml:space="preserve">Er is ook een mogelijkheid om afbeeldingen weer te geven in </w:t>
       </w:r>
       <w:proofErr w:type="spellStart"/>
@@ -6825,11 +6935,12 @@
       <w:r>
         <w:rPr>
           <w:noProof/>
+          <w:lang w:eastAsia="nl-BE"/>
         </w:rPr>
         <w:drawing>
-          <wp:inline distT="0" distB="0" distL="0" distR="0" wp14:anchorId="6E448266" wp14:editId="554B7937">
-            <wp:extent cx="2228850" cy="2630561"/>
-            <wp:effectExtent l="0" t="0" r="0" b="0"/>
+          <wp:inline distT="0" distB="0" distL="0" distR="0" wp14:anchorId="6E448266" wp14:editId="737A0510">
+            <wp:extent cx="1737360" cy="2050489"/>
+            <wp:effectExtent l="0" t="0" r="0" b="6985"/>
             <wp:docPr id="1979324290" name="Afbeelding 1979324290" descr="C:\Users\jurge\AppData\Local\Packages\Microsoft.Office.Desktop_8wekyb3d8bbwe\AC\INetCache\Content.MSO\E7F361C8.tmp"/>
             <wp:cNvGraphicFramePr>
               <a:graphicFrameLocks xmlns:a="http://schemas.openxmlformats.org/drawingml/2006/main" noChangeAspect="1"/>
@@ -6857,7 +6968,7 @@
                   <pic:spPr bwMode="auto">
                     <a:xfrm>
                       <a:off x="0" y="0"/>
-                      <a:ext cx="2248806" cy="2654114"/>
+                      <a:ext cx="1755907" cy="2072379"/>
                     </a:xfrm>
                     <a:prstGeom prst="rect">
                       <a:avLst/>
@@ -7076,7 +7187,7 @@
 </file>
 
 <file path=word/numbering.xml><?xml version="1.0" encoding="utf-8"?>
-<w:numbering xmlns:wpc="http://schemas.microsoft.com/office/word/2010/wordprocessingCanvas" xmlns:cx="http://schemas.microsoft.com/office/drawing/2014/chartex" xmlns:cx1="http://schemas.microsoft.com/office/drawing/2015/9/8/chartex" xmlns:cx2="http://schemas.microsoft.com/office/drawing/2015/10/21/chartex" xmlns:cx3="http://schemas.microsoft.com/office/drawing/2016/5/9/chartex" xmlns:cx4="http://schemas.microsoft.com/office/drawing/2016/5/10/chartex" xmlns:cx5="http://schemas.microsoft.com/office/drawing/2016/5/11/chartex" xmlns:cx6="http://schemas.microsoft.com/office/drawing/2016/5/12/chartex" xmlns:cx7="http://schemas.microsoft.com/office/drawing/2016/5/13/chartex" xmlns:cx8="http://schemas.microsoft.com/office/drawing/2016/5/14/chartex" xmlns:mc="http://schemas.openxmlformats.org/markup-compatibility/2006" xmlns:aink="http://schemas.microsoft.com/office/drawing/2016/ink" xmlns:am3d="http://schemas.microsoft.com/office/drawing/2017/model3d" xmlns:o="urn:schemas-microsoft-com:office:office" xmlns:r="http://schemas.openxmlformats.org/officeDocument/2006/relationships" xmlns:m="http://schemas.openxmlformats.org/officeDocument/2006/math" xmlns:v="urn:schemas-microsoft-com:vml" xmlns:wp14="http://schemas.microsoft.com/office/word/2010/wordprocessingDrawing" xmlns:wp="http://schemas.openxmlformats.org/drawingml/2006/wordprocessingDrawing" xmlns:w10="urn:schemas-microsoft-com:office:word" xmlns:w="http://schemas.openxmlformats.org/wordprocessingml/2006/main" xmlns:w14="http://schemas.microsoft.com/office/word/2010/wordml" xmlns:w15="http://schemas.microsoft.com/office/word/2012/wordml" xmlns:w16cid="http://schemas.microsoft.com/office/word/2016/wordml/cid" xmlns:w16se="http://schemas.microsoft.com/office/word/2015/wordml/symex" xmlns:wpg="http://schemas.microsoft.com/office/word/2010/wordprocessingGroup" xmlns:wpi="http://schemas.microsoft.com/office/word/2010/wordprocessingInk" xmlns:wne="http://schemas.microsoft.com/office/word/2006/wordml" xmlns:wps="http://schemas.microsoft.com/office/word/2010/wordprocessingShape" mc:Ignorable="w14 w15 w16se w16cid wp14">
+<w:numbering xmlns:wpc="http://schemas.microsoft.com/office/word/2010/wordprocessingCanvas" xmlns:cx="http://schemas.microsoft.com/office/drawing/2014/chartex" xmlns:mc="http://schemas.openxmlformats.org/markup-compatibility/2006" xmlns:o="urn:schemas-microsoft-com:office:office" xmlns:r="http://schemas.openxmlformats.org/officeDocument/2006/relationships" xmlns:m="http://schemas.openxmlformats.org/officeDocument/2006/math" xmlns:v="urn:schemas-microsoft-com:vml" xmlns:wp14="http://schemas.microsoft.com/office/word/2010/wordprocessingDrawing" xmlns:wp="http://schemas.openxmlformats.org/drawingml/2006/wordprocessingDrawing" xmlns:w10="urn:schemas-microsoft-com:office:word" xmlns:w="http://schemas.openxmlformats.org/wordprocessingml/2006/main" xmlns:w14="http://schemas.microsoft.com/office/word/2010/wordml" xmlns:w15="http://schemas.microsoft.com/office/word/2012/wordml" xmlns:w16se="http://schemas.microsoft.com/office/word/2015/wordml/symex" xmlns:wpg="http://schemas.microsoft.com/office/word/2010/wordprocessingGroup" xmlns:wpi="http://schemas.microsoft.com/office/word/2010/wordprocessingInk" xmlns:wne="http://schemas.microsoft.com/office/word/2006/wordml" xmlns:wps="http://schemas.microsoft.com/office/word/2010/wordprocessingShape" mc:Ignorable="w14 w15 w16se wp14">
   <w:abstractNum w:abstractNumId="0" w15:restartNumberingAfterBreak="0">
     <w:nsid w:val="0E4178F9"/>
     <w:multiLevelType w:val="hybridMultilevel"/>
@@ -7860,8 +7971,8 @@
   <w:abstractNum w:abstractNumId="9" w15:restartNumberingAfterBreak="0">
     <w:nsid w:val="4ED62E2D"/>
     <w:multiLevelType w:val="hybridMultilevel"/>
-    <w:tmpl w:val="415CBD9C"/>
-    <w:lvl w:ilvl="0" w:tplc="9B14E1DA">
+    <w:tmpl w:val="DA7085F8"/>
+    <w:lvl w:ilvl="0" w:tplc="1AFCB504">
       <w:start w:val="1"/>
       <w:numFmt w:val="decimal"/>
       <w:lvlText w:val="%1."/>
@@ -7869,6 +7980,9 @@
       <w:pPr>
         <w:ind w:left="720" w:hanging="360"/>
       </w:pPr>
+      <w:rPr>
+        <w:color w:val="auto"/>
+      </w:rPr>
     </w:lvl>
     <w:lvl w:ilvl="1" w:tplc="1EFE4F7E">
       <w:start w:val="1"/>
@@ -8784,7 +8898,7 @@
 </file>
 
 <file path=word/styles.xml><?xml version="1.0" encoding="utf-8"?>
-<w:styles xmlns:mc="http://schemas.openxmlformats.org/markup-compatibility/2006" xmlns:r="http://schemas.openxmlformats.org/officeDocument/2006/relationships" xmlns:w="http://schemas.openxmlformats.org/wordprocessingml/2006/main" xmlns:w14="http://schemas.microsoft.com/office/word/2010/wordml" xmlns:w15="http://schemas.microsoft.com/office/word/2012/wordml" xmlns:w16cid="http://schemas.microsoft.com/office/word/2016/wordml/cid" xmlns:w16se="http://schemas.microsoft.com/office/word/2015/wordml/symex" mc:Ignorable="w14 w15 w16se w16cid">
+<w:styles xmlns:mc="http://schemas.openxmlformats.org/markup-compatibility/2006" xmlns:r="http://schemas.openxmlformats.org/officeDocument/2006/relationships" xmlns:w="http://schemas.openxmlformats.org/wordprocessingml/2006/main" xmlns:w14="http://schemas.microsoft.com/office/word/2010/wordml" xmlns:w15="http://schemas.microsoft.com/office/word/2012/wordml" xmlns:w16se="http://schemas.microsoft.com/office/word/2015/wordml/symex" mc:Ignorable="w14 w15 w16se">
   <w:docDefaults>
     <w:rPrDefault>
       <w:rPr>
@@ -8800,7 +8914,7 @@
       </w:pPr>
     </w:pPrDefault>
   </w:docDefaults>
-  <w:latentStyles w:defLockedState="0" w:defUIPriority="99" w:defSemiHidden="0" w:defUnhideWhenUsed="0" w:defQFormat="0" w:count="376">
+  <w:latentStyles w:defLockedState="0" w:defUIPriority="99" w:defSemiHidden="0" w:defUnhideWhenUsed="0" w:defQFormat="0" w:count="371">
     <w:lsdException w:name="Normal" w:uiPriority="0" w:qFormat="1"/>
     <w:lsdException w:name="heading 1" w:uiPriority="9" w:qFormat="1"/>
     <w:lsdException w:name="heading 2" w:semiHidden="1" w:uiPriority="9" w:unhideWhenUsed="1" w:qFormat="1"/>
@@ -8906,6 +9020,7 @@
     <w:lsdException w:name="HTML Sample" w:semiHidden="1" w:unhideWhenUsed="1"/>
     <w:lsdException w:name="HTML Typewriter" w:semiHidden="1" w:unhideWhenUsed="1"/>
     <w:lsdException w:name="HTML Variable" w:semiHidden="1" w:unhideWhenUsed="1"/>
+    <w:lsdException w:name="Normal Table" w:semiHidden="1" w:unhideWhenUsed="1"/>
     <w:lsdException w:name="annotation subject" w:semiHidden="1" w:unhideWhenUsed="1"/>
     <w:lsdException w:name="No List" w:semiHidden="1" w:unhideWhenUsed="1"/>
     <w:lsdException w:name="Outline List 1" w:semiHidden="1" w:unhideWhenUsed="1"/>
@@ -8948,8 +9063,11 @@
     <w:lsdException w:name="Table Contemporary" w:semiHidden="1" w:unhideWhenUsed="1"/>
     <w:lsdException w:name="Table Elegant" w:semiHidden="1" w:unhideWhenUsed="1"/>
     <w:lsdException w:name="Table Professional" w:semiHidden="1" w:unhideWhenUsed="1"/>
+    <w:lsdException w:name="Table Subtle 1" w:semiHidden="1" w:unhideWhenUsed="1"/>
     <w:lsdException w:name="Table Subtle 2" w:semiHidden="1" w:unhideWhenUsed="1"/>
     <w:lsdException w:name="Table Web 1" w:semiHidden="1" w:unhideWhenUsed="1"/>
+    <w:lsdException w:name="Table Web 2" w:semiHidden="1" w:unhideWhenUsed="1"/>
+    <w:lsdException w:name="Table Web 3" w:semiHidden="1" w:unhideWhenUsed="1"/>
     <w:lsdException w:name="Balloon Text" w:semiHidden="1" w:unhideWhenUsed="1"/>
     <w:lsdException w:name="Table Grid" w:uiPriority="39"/>
     <w:lsdException w:name="Table Theme" w:semiHidden="1" w:unhideWhenUsed="1"/>
@@ -9168,11 +9286,6 @@
     <w:lsdException w:name="List Table 5 Dark Accent 6" w:uiPriority="50"/>
     <w:lsdException w:name="List Table 6 Colorful Accent 6" w:uiPriority="51"/>
     <w:lsdException w:name="List Table 7 Colorful Accent 6" w:uiPriority="52"/>
-    <w:lsdException w:name="Mention" w:semiHidden="1" w:unhideWhenUsed="1"/>
-    <w:lsdException w:name="Smart Hyperlink" w:semiHidden="1" w:unhideWhenUsed="1"/>
-    <w:lsdException w:name="Hashtag" w:semiHidden="1" w:unhideWhenUsed="1"/>
-    <w:lsdException w:name="Unresolved Mention" w:semiHidden="1" w:unhideWhenUsed="1"/>
-    <w:lsdException w:name="Smart Link" w:semiHidden="1" w:unhideWhenUsed="1"/>
   </w:latentStyles>
   <w:style w:type="paragraph" w:default="1" w:styleId="Standaard">
     <w:name w:val="Normal"/>
@@ -9391,7 +9504,7 @@
 </file>
 
 <file path=word/glossary/document.xml><?xml version="1.0" encoding="utf-8"?>
-<w:glossaryDocument xmlns:wpc="http://schemas.microsoft.com/office/word/2010/wordprocessingCanvas" xmlns:cx="http://schemas.microsoft.com/office/drawing/2014/chartex" xmlns:cx1="http://schemas.microsoft.com/office/drawing/2015/9/8/chartex" xmlns:cx2="http://schemas.microsoft.com/office/drawing/2015/10/21/chartex" xmlns:cx3="http://schemas.microsoft.com/office/drawing/2016/5/9/chartex" xmlns:cx4="http://schemas.microsoft.com/office/drawing/2016/5/10/chartex" xmlns:cx5="http://schemas.microsoft.com/office/drawing/2016/5/11/chartex" xmlns:cx6="http://schemas.microsoft.com/office/drawing/2016/5/12/chartex" xmlns:cx7="http://schemas.microsoft.com/office/drawing/2016/5/13/chartex" xmlns:cx8="http://schemas.microsoft.com/office/drawing/2016/5/14/chartex" xmlns:mc="http://schemas.openxmlformats.org/markup-compatibility/2006" xmlns:aink="http://schemas.microsoft.com/office/drawing/2016/ink" xmlns:am3d="http://schemas.microsoft.com/office/drawing/2017/model3d" xmlns:o="urn:schemas-microsoft-com:office:office" xmlns:r="http://schemas.openxmlformats.org/officeDocument/2006/relationships" xmlns:m="http://schemas.openxmlformats.org/officeDocument/2006/math" xmlns:v="urn:schemas-microsoft-com:vml" xmlns:wp14="http://schemas.microsoft.com/office/word/2010/wordprocessingDrawing" xmlns:wp="http://schemas.openxmlformats.org/drawingml/2006/wordprocessingDrawing" xmlns:w10="urn:schemas-microsoft-com:office:word" xmlns:w="http://schemas.openxmlformats.org/wordprocessingml/2006/main" xmlns:w14="http://schemas.microsoft.com/office/word/2010/wordml" xmlns:w15="http://schemas.microsoft.com/office/word/2012/wordml" xmlns:w16cid="http://schemas.microsoft.com/office/word/2016/wordml/cid" xmlns:w16se="http://schemas.microsoft.com/office/word/2015/wordml/symex" xmlns:wpg="http://schemas.microsoft.com/office/word/2010/wordprocessingGroup" xmlns:wpi="http://schemas.microsoft.com/office/word/2010/wordprocessingInk" xmlns:wne="http://schemas.microsoft.com/office/word/2006/wordml" xmlns:wps="http://schemas.microsoft.com/office/word/2010/wordprocessingShape" mc:Ignorable="w14 w15 w16se w16cid wp14">
+<w:glossaryDocument xmlns:wpc="http://schemas.microsoft.com/office/word/2010/wordprocessingCanvas" xmlns:cx="http://schemas.microsoft.com/office/drawing/2014/chartex" xmlns:mc="http://schemas.openxmlformats.org/markup-compatibility/2006" xmlns:o="urn:schemas-microsoft-com:office:office" xmlns:r="http://schemas.openxmlformats.org/officeDocument/2006/relationships" xmlns:m="http://schemas.openxmlformats.org/officeDocument/2006/math" xmlns:v="urn:schemas-microsoft-com:vml" xmlns:wp14="http://schemas.microsoft.com/office/word/2010/wordprocessingDrawing" xmlns:wp="http://schemas.openxmlformats.org/drawingml/2006/wordprocessingDrawing" xmlns:w10="urn:schemas-microsoft-com:office:word" xmlns:w="http://schemas.openxmlformats.org/wordprocessingml/2006/main" xmlns:w14="http://schemas.microsoft.com/office/word/2010/wordml" xmlns:w15="http://schemas.microsoft.com/office/word/2012/wordml" xmlns:w16se="http://schemas.microsoft.com/office/word/2015/wordml/symex" xmlns:wpg="http://schemas.microsoft.com/office/word/2010/wordprocessingGroup" xmlns:wpi="http://schemas.microsoft.com/office/word/2010/wordprocessingInk" xmlns:wne="http://schemas.microsoft.com/office/word/2006/wordml" xmlns:wps="http://schemas.microsoft.com/office/word/2010/wordprocessingShape" mc:Ignorable="w14 w15 w16se wp14">
   <w:docParts>
     <w:docPart>
       <w:docPartPr>
@@ -9415,7 +9528,7 @@
           </w:pPr>
           <w:r>
             <w:rPr>
-              <w:color w:val="2F5496" w:themeColor="accent1" w:themeShade="BF"/>
+              <w:color w:val="2E74B5" w:themeColor="accent1" w:themeShade="BF"/>
               <w:sz w:val="24"/>
               <w:szCs w:val="24"/>
               <w:lang w:val="nl-NL"/>
@@ -9448,7 +9561,7 @@
           <w:r>
             <w:rPr>
               <w:rFonts w:asciiTheme="majorHAnsi" w:eastAsiaTheme="majorEastAsia" w:hAnsiTheme="majorHAnsi" w:cstheme="majorBidi"/>
-              <w:color w:val="4472C4" w:themeColor="accent1"/>
+              <w:color w:val="5B9BD5" w:themeColor="accent1"/>
               <w:sz w:val="88"/>
               <w:szCs w:val="88"/>
               <w:lang w:val="nl-NL"/>
@@ -9480,7 +9593,7 @@
           </w:pPr>
           <w:r>
             <w:rPr>
-              <w:color w:val="2F5496" w:themeColor="accent1" w:themeShade="BF"/>
+              <w:color w:val="2E74B5" w:themeColor="accent1" w:themeShade="BF"/>
               <w:sz w:val="24"/>
               <w:szCs w:val="24"/>
               <w:lang w:val="nl-NL"/>
@@ -9512,7 +9625,7 @@
           </w:pPr>
           <w:r>
             <w:rPr>
-              <w:color w:val="4472C4" w:themeColor="accent1"/>
+              <w:color w:val="5B9BD5" w:themeColor="accent1"/>
               <w:sz w:val="28"/>
               <w:szCs w:val="28"/>
               <w:lang w:val="nl-NL"/>
@@ -9544,7 +9657,7 @@
           </w:pPr>
           <w:r>
             <w:rPr>
-              <w:color w:val="4472C4" w:themeColor="accent1"/>
+              <w:color w:val="5B9BD5" w:themeColor="accent1"/>
               <w:sz w:val="28"/>
               <w:szCs w:val="28"/>
               <w:lang w:val="nl-NL"/>
@@ -9559,33 +9672,33 @@
 </file>
 
 <file path=word/glossary/fontTable.xml><?xml version="1.0" encoding="utf-8"?>
-<w:fonts xmlns:mc="http://schemas.openxmlformats.org/markup-compatibility/2006" xmlns:r="http://schemas.openxmlformats.org/officeDocument/2006/relationships" xmlns:w="http://schemas.openxmlformats.org/wordprocessingml/2006/main" xmlns:w14="http://schemas.microsoft.com/office/word/2010/wordml" xmlns:w15="http://schemas.microsoft.com/office/word/2012/wordml" xmlns:w16cid="http://schemas.microsoft.com/office/word/2016/wordml/cid" xmlns:w16se="http://schemas.microsoft.com/office/word/2015/wordml/symex" mc:Ignorable="w14 w15 w16se w16cid">
+<w:fonts xmlns:mc="http://schemas.openxmlformats.org/markup-compatibility/2006" xmlns:r="http://schemas.openxmlformats.org/officeDocument/2006/relationships" xmlns:w="http://schemas.openxmlformats.org/wordprocessingml/2006/main" xmlns:w14="http://schemas.microsoft.com/office/word/2010/wordml" xmlns:w15="http://schemas.microsoft.com/office/word/2012/wordml" xmlns:w16se="http://schemas.microsoft.com/office/word/2015/wordml/symex" mc:Ignorable="w14 w15 w16se">
   <w:font w:name="Times New Roman">
     <w:panose1 w:val="02020603050405020304"/>
     <w:charset w:val="00"/>
     <w:family w:val="roman"/>
     <w:pitch w:val="variable"/>
-    <w:sig w:usb0="E0002AFF" w:usb1="C0007843" w:usb2="00000009" w:usb3="00000000" w:csb0="000001FF" w:csb1="00000000"/>
+    <w:sig w:usb0="E0002EFF" w:usb1="C0007843" w:usb2="00000009" w:usb3="00000000" w:csb0="000001FF" w:csb1="00000000"/>
   </w:font>
   <w:font w:name="Calibri">
     <w:panose1 w:val="020F0502020204030204"/>
     <w:charset w:val="00"/>
     <w:family w:val="swiss"/>
     <w:pitch w:val="variable"/>
-    <w:sig w:usb0="E0002AFF" w:usb1="4000ACFF" w:usb2="00000001" w:usb3="00000000" w:csb0="000001FF" w:csb1="00000000"/>
+    <w:sig w:usb0="E00002FF" w:usb1="4000ACFF" w:usb2="00000001" w:usb3="00000000" w:csb0="0000019F" w:csb1="00000000"/>
   </w:font>
   <w:font w:name="Calibri Light">
     <w:panose1 w:val="020F0302020204030204"/>
     <w:charset w:val="00"/>
     <w:family w:val="swiss"/>
     <w:pitch w:val="variable"/>
-    <w:sig w:usb0="A0002AEF" w:usb1="4000207B" w:usb2="00000000" w:usb3="00000000" w:csb0="000001FF" w:csb1="00000000"/>
+    <w:sig w:usb0="A00002EF" w:usb1="4000207B" w:usb2="00000000" w:usb3="00000000" w:csb0="0000019F" w:csb1="00000000"/>
   </w:font>
 </w:fonts>
 </file>
 
 <file path=word/glossary/settings.xml><?xml version="1.0" encoding="utf-8"?>
-<w:settings xmlns:mc="http://schemas.openxmlformats.org/markup-compatibility/2006" xmlns:o="urn:schemas-microsoft-com:office:office" xmlns:r="http://schemas.openxmlformats.org/officeDocument/2006/relationships" xmlns:m="http://schemas.openxmlformats.org/officeDocument/2006/math" xmlns:v="urn:schemas-microsoft-com:vml" xmlns:w10="urn:schemas-microsoft-com:office:word" xmlns:w="http://schemas.openxmlformats.org/wordprocessingml/2006/main" xmlns:w14="http://schemas.microsoft.com/office/word/2010/wordml" xmlns:w15="http://schemas.microsoft.com/office/word/2012/wordml" xmlns:w16cid="http://schemas.microsoft.com/office/word/2016/wordml/cid" xmlns:w16se="http://schemas.microsoft.com/office/word/2015/wordml/symex" xmlns:sl="http://schemas.openxmlformats.org/schemaLibrary/2006/main" mc:Ignorable="w14 w15 w16se w16cid">
+<w:settings xmlns:mc="http://schemas.openxmlformats.org/markup-compatibility/2006" xmlns:o="urn:schemas-microsoft-com:office:office" xmlns:r="http://schemas.openxmlformats.org/officeDocument/2006/relationships" xmlns:m="http://schemas.openxmlformats.org/officeDocument/2006/math" xmlns:v="urn:schemas-microsoft-com:vml" xmlns:w10="urn:schemas-microsoft-com:office:word" xmlns:w="http://schemas.openxmlformats.org/wordprocessingml/2006/main" xmlns:w14="http://schemas.microsoft.com/office/word/2010/wordml" xmlns:w15="http://schemas.microsoft.com/office/word/2012/wordml" xmlns:w16se="http://schemas.microsoft.com/office/word/2015/wordml/symex" xmlns:sl="http://schemas.openxmlformats.org/schemaLibrary/2006/main" mc:Ignorable="w14 w15 w16se">
   <w:view w:val="normal"/>
   <w:defaultTabStop w:val="708"/>
   <w:hyphenationZone w:val="425"/>
@@ -9597,10 +9710,10 @@
     <w:compatSetting w:name="enableOpenTypeFeatures" w:uri="http://schemas.microsoft.com/office/word" w:val="1"/>
     <w:compatSetting w:name="doNotFlipMirrorIndents" w:uri="http://schemas.microsoft.com/office/word" w:val="1"/>
     <w:compatSetting w:name="differentiateMultirowTableHeaders" w:uri="http://schemas.microsoft.com/office/word" w:val="1"/>
-    <w:compatSetting w:name="useWord2013TrackBottomHyphenation" w:uri="http://schemas.microsoft.com/office/word" w:val="1"/>
   </w:compat>
   <w:rsids>
     <w:rsidRoot w:val="00DF35AE"/>
+    <w:rsid w:val="00676896"/>
     <w:rsid w:val="00AD17F7"/>
     <w:rsid w:val="00B842FC"/>
     <w:rsid w:val="00C70194"/>
@@ -9629,7 +9742,7 @@
 </file>
 
 <file path=word/glossary/styles.xml><?xml version="1.0" encoding="utf-8"?>
-<w:styles xmlns:mc="http://schemas.openxmlformats.org/markup-compatibility/2006" xmlns:r="http://schemas.openxmlformats.org/officeDocument/2006/relationships" xmlns:w="http://schemas.openxmlformats.org/wordprocessingml/2006/main" xmlns:w14="http://schemas.microsoft.com/office/word/2010/wordml" xmlns:w15="http://schemas.microsoft.com/office/word/2012/wordml" xmlns:w16cid="http://schemas.microsoft.com/office/word/2016/wordml/cid" xmlns:w16se="http://schemas.microsoft.com/office/word/2015/wordml/symex" mc:Ignorable="w14 w15 w16se w16cid">
+<w:styles xmlns:mc="http://schemas.openxmlformats.org/markup-compatibility/2006" xmlns:r="http://schemas.openxmlformats.org/officeDocument/2006/relationships" xmlns:w="http://schemas.openxmlformats.org/wordprocessingml/2006/main" xmlns:w14="http://schemas.microsoft.com/office/word/2010/wordml" xmlns:w15="http://schemas.microsoft.com/office/word/2012/wordml" xmlns:w16se="http://schemas.microsoft.com/office/word/2015/wordml/symex" mc:Ignorable="w14 w15 w16se">
   <w:docDefaults>
     <w:rPrDefault>
       <w:rPr>
@@ -9645,7 +9758,7 @@
       </w:pPr>
     </w:pPrDefault>
   </w:docDefaults>
-  <w:latentStyles w:defLockedState="0" w:defUIPriority="99" w:defSemiHidden="0" w:defUnhideWhenUsed="0" w:defQFormat="0" w:count="376">
+  <w:latentStyles w:defLockedState="0" w:defUIPriority="99" w:defSemiHidden="0" w:defUnhideWhenUsed="0" w:defQFormat="0" w:count="371">
     <w:lsdException w:name="Normal" w:uiPriority="0" w:qFormat="1"/>
     <w:lsdException w:name="heading 1" w:uiPriority="9" w:qFormat="1"/>
     <w:lsdException w:name="heading 2" w:semiHidden="1" w:uiPriority="9" w:unhideWhenUsed="1" w:qFormat="1"/>
@@ -9751,6 +9864,7 @@
     <w:lsdException w:name="HTML Sample" w:semiHidden="1" w:unhideWhenUsed="1"/>
     <w:lsdException w:name="HTML Typewriter" w:semiHidden="1" w:unhideWhenUsed="1"/>
     <w:lsdException w:name="HTML Variable" w:semiHidden="1" w:unhideWhenUsed="1"/>
+    <w:lsdException w:name="Normal Table" w:semiHidden="1" w:unhideWhenUsed="1"/>
     <w:lsdException w:name="annotation subject" w:semiHidden="1" w:unhideWhenUsed="1"/>
     <w:lsdException w:name="No List" w:semiHidden="1" w:unhideWhenUsed="1"/>
     <w:lsdException w:name="Outline List 1" w:semiHidden="1" w:unhideWhenUsed="1"/>
@@ -9793,8 +9907,11 @@
     <w:lsdException w:name="Table Contemporary" w:semiHidden="1" w:unhideWhenUsed="1"/>
     <w:lsdException w:name="Table Elegant" w:semiHidden="1" w:unhideWhenUsed="1"/>
     <w:lsdException w:name="Table Professional" w:semiHidden="1" w:unhideWhenUsed="1"/>
+    <w:lsdException w:name="Table Subtle 1" w:semiHidden="1" w:unhideWhenUsed="1"/>
     <w:lsdException w:name="Table Subtle 2" w:semiHidden="1" w:unhideWhenUsed="1"/>
     <w:lsdException w:name="Table Web 1" w:semiHidden="1" w:unhideWhenUsed="1"/>
+    <w:lsdException w:name="Table Web 2" w:semiHidden="1" w:unhideWhenUsed="1"/>
+    <w:lsdException w:name="Table Web 3" w:semiHidden="1" w:unhideWhenUsed="1"/>
     <w:lsdException w:name="Balloon Text" w:semiHidden="1" w:unhideWhenUsed="1"/>
     <w:lsdException w:name="Table Grid" w:uiPriority="39"/>
     <w:lsdException w:name="Table Theme" w:semiHidden="1" w:unhideWhenUsed="1"/>
@@ -10013,11 +10130,6 @@
     <w:lsdException w:name="List Table 5 Dark Accent 6" w:uiPriority="50"/>
     <w:lsdException w:name="List Table 6 Colorful Accent 6" w:uiPriority="51"/>
     <w:lsdException w:name="List Table 7 Colorful Accent 6" w:uiPriority="52"/>
-    <w:lsdException w:name="Mention" w:semiHidden="1" w:unhideWhenUsed="1"/>
-    <w:lsdException w:name="Smart Hyperlink" w:semiHidden="1" w:unhideWhenUsed="1"/>
-    <w:lsdException w:name="Hashtag" w:semiHidden="1" w:unhideWhenUsed="1"/>
-    <w:lsdException w:name="Unresolved Mention" w:semiHidden="1" w:unhideWhenUsed="1"/>
-    <w:lsdException w:name="Smart Link" w:semiHidden="1" w:unhideWhenUsed="1"/>
   </w:latentStyles>
   <w:style w:type="paragraph" w:default="1" w:styleId="Standaard">
     <w:name w:val="Normal"/>
@@ -10074,7 +10186,7 @@
 </file>
 
 <file path=word/glossary/webSettings.xml><?xml version="1.0" encoding="utf-8"?>
-<w:webSettings xmlns:mc="http://schemas.openxmlformats.org/markup-compatibility/2006" xmlns:r="http://schemas.openxmlformats.org/officeDocument/2006/relationships" xmlns:w="http://schemas.openxmlformats.org/wordprocessingml/2006/main" xmlns:w14="http://schemas.microsoft.com/office/word/2010/wordml" xmlns:w15="http://schemas.microsoft.com/office/word/2012/wordml" xmlns:w16cid="http://schemas.microsoft.com/office/word/2016/wordml/cid" xmlns:w16se="http://schemas.microsoft.com/office/word/2015/wordml/symex" mc:Ignorable="w14 w15 w16se w16cid">
+<w:webSettings xmlns:mc="http://schemas.openxmlformats.org/markup-compatibility/2006" xmlns:r="http://schemas.openxmlformats.org/officeDocument/2006/relationships" xmlns:w="http://schemas.openxmlformats.org/wordprocessingml/2006/main" xmlns:w14="http://schemas.microsoft.com/office/word/2010/wordml" xmlns:w15="http://schemas.microsoft.com/office/word/2012/wordml" xmlns:w16se="http://schemas.microsoft.com/office/word/2015/wordml/symex" mc:Ignorable="w14 w15 w16se">
   <w:optimizeForBrowser/>
   <w:allowPNG/>
 </w:webSettings>
@@ -10399,7 +10511,7 @@
 </file>
 
 <file path=customXml/itemProps2.xml><?xml version="1.0" encoding="utf-8"?>
-<ds:datastoreItem xmlns:ds="http://schemas.openxmlformats.org/officeDocument/2006/customXml" ds:itemID="{8A387C74-4EE1-4202-B512-711C2C2D9850}">
+<ds:datastoreItem xmlns:ds="http://schemas.openxmlformats.org/officeDocument/2006/customXml" ds:itemID="{1223C7DB-7116-4E5E-947A-FAE36769662D}">
   <ds:schemaRefs>
     <ds:schemaRef ds:uri="http://schemas.openxmlformats.org/officeDocument/2006/bibliography"/>
   </ds:schemaRefs>

</xml_diff>